<commit_message>
Why do use git reflog now available
</commit_message>
<xml_diff>
--- a/Problems.docx
+++ b/Problems.docx
@@ -121,6 +121,93 @@
         </w:rPr>
         <w:t>6-This is a comment should start with 2 backslashes so the compiler will ignore it.</w:t>
       </w:r>
+    </w:p>
+    <w:p>
+      <w:pPr>
+        <w:rPr>
+          <w:rFonts w:ascii="Arial" w:hAnsi="Arial" w:cs="Arial"/>
+          <w:color w:val="FFFFFF" w:themeColor="background1"/>
+          <w:shd w:val="clear" w:color="auto" w:fill="202124"/>
+          <w:lang w:val="en-US"/>
+        </w:rPr>
+      </w:pPr>
+      <w:r>
+        <w:rPr>
+          <w:rFonts w:ascii="Arial" w:hAnsi="Arial" w:cs="Arial"/>
+          <w:color w:val="FFFFFF" w:themeColor="background1"/>
+          <w:shd w:val="clear" w:color="auto" w:fill="202124"/>
+          <w:lang w:val="en-US"/>
+        </w:rPr>
+        <w:t xml:space="preserve">Git uses the git </w:t>
+      </w:r>
+      <w:proofErr w:type="spellStart"/>
+      <w:r>
+        <w:rPr>
+          <w:rFonts w:ascii="Arial" w:hAnsi="Arial" w:cs="Arial"/>
+          <w:color w:val="FFFFFF" w:themeColor="background1"/>
+          <w:shd w:val="clear" w:color="auto" w:fill="202124"/>
+          <w:lang w:val="en-US"/>
+        </w:rPr>
+        <w:t>reflog</w:t>
+      </w:r>
+      <w:proofErr w:type="spellEnd"/>
+      <w:r>
+        <w:rPr>
+          <w:rFonts w:ascii="Arial" w:hAnsi="Arial" w:cs="Arial"/>
+          <w:color w:val="FFFFFF" w:themeColor="background1"/>
+          <w:shd w:val="clear" w:color="auto" w:fill="202124"/>
+          <w:lang w:val="en-US"/>
+        </w:rPr>
+        <w:t xml:space="preserve"> tool </w:t>
+      </w:r>
+      <w:r>
+        <w:rPr>
+          <w:rFonts w:ascii="Arial" w:hAnsi="Arial" w:cs="Arial"/>
+          <w:b/>
+          <w:bCs/>
+          <w:color w:val="FFFFFF" w:themeColor="background1"/>
+          <w:shd w:val="clear" w:color="auto" w:fill="202124"/>
+          <w:lang w:val="en-US"/>
+        </w:rPr>
+        <w:t>to keep track of changes made to branch tips</w:t>
+      </w:r>
+      <w:r>
+        <w:rPr>
+          <w:rFonts w:ascii="Arial" w:hAnsi="Arial" w:cs="Arial"/>
+          <w:color w:val="FFFFFF" w:themeColor="background1"/>
+          <w:shd w:val="clear" w:color="auto" w:fill="202124"/>
+          <w:lang w:val="en-US"/>
+        </w:rPr>
+        <w:t xml:space="preserve">. It lets you go back to any commit, even if it isn't referenced by any branch or tag. Following the rewriting of history, the </w:t>
+      </w:r>
+      <w:proofErr w:type="spellStart"/>
+      <w:r>
+        <w:rPr>
+          <w:rFonts w:ascii="Arial" w:hAnsi="Arial" w:cs="Arial"/>
+          <w:color w:val="FFFFFF" w:themeColor="background1"/>
+          <w:shd w:val="clear" w:color="auto" w:fill="202124"/>
+          <w:lang w:val="en-US"/>
+        </w:rPr>
+        <w:t>reflog</w:t>
+      </w:r>
+      <w:proofErr w:type="spellEnd"/>
+      <w:r>
+        <w:rPr>
+          <w:rFonts w:ascii="Arial" w:hAnsi="Arial" w:cs="Arial"/>
+          <w:color w:val="FFFFFF" w:themeColor="background1"/>
+          <w:shd w:val="clear" w:color="auto" w:fill="202124"/>
+          <w:lang w:val="en-US"/>
+        </w:rPr>
+        <w:t xml:space="preserve"> contains information about the former state of branches and allows for reverting to that state if necessary.</w:t>
+      </w:r>
+    </w:p>
+    <w:p>
+      <w:pPr>
+        <w:rPr>
+          <w:color w:val="FFFFFF" w:themeColor="background1"/>
+          <w:lang w:val="en-US"/>
+        </w:rPr>
+      </w:pPr>
       <w:bookmarkStart w:id="0" w:name="_GoBack"/>
       <w:bookmarkEnd w:id="0"/>
     </w:p>

</xml_diff>

<commit_message>
Difference between git reset and git revert
</commit_message>
<xml_diff>
--- a/Problems.docx
+++ b/Problems.docx
@@ -208,6 +208,35 @@
           <w:lang w:val="en-US"/>
         </w:rPr>
       </w:pPr>
+      <w:r>
+        <w:rPr>
+          <w:rFonts w:ascii="Arial" w:hAnsi="Arial" w:cs="Arial"/>
+          <w:color w:val="BDC1C6"/>
+          <w:shd w:val="clear" w:color="auto" w:fill="202124"/>
+          <w:lang w:val="en-US"/>
+        </w:rPr>
+        <w:t>For this reason, </w:t>
+      </w:r>
+      <w:r>
+        <w:rPr>
+          <w:rFonts w:ascii="Arial" w:hAnsi="Arial" w:cs="Arial"/>
+          <w:b/>
+          <w:bCs/>
+          <w:color w:val="BDC1C6"/>
+          <w:shd w:val="clear" w:color="auto" w:fill="202124"/>
+          <w:lang w:val="en-US"/>
+        </w:rPr>
+        <w:t>git revert should be used to undo changes on a public branch, and git reset should be reserved for undoing changes on a private branch</w:t>
+      </w:r>
+      <w:r>
+        <w:rPr>
+          <w:rFonts w:ascii="Arial" w:hAnsi="Arial" w:cs="Arial"/>
+          <w:color w:val="BDC1C6"/>
+          <w:shd w:val="clear" w:color="auto" w:fill="202124"/>
+          <w:lang w:val="en-US"/>
+        </w:rPr>
+        <w:t>. You can also think of git revert as a tool for undoing committed changes, while git reset HEAD is for undoing uncommitted changes</w:t>
+      </w:r>
       <w:bookmarkStart w:id="0" w:name="_GoBack"/>
       <w:bookmarkEnd w:id="0"/>
     </w:p>

</xml_diff>

<commit_message>
Final Answer for commits
</commit_message>
<xml_diff>
--- a/Problems.docx
+++ b/Problems.docx
@@ -243,6 +243,63 @@
     <w:p>
       <w:pPr>
         <w:rPr>
+          <w:rFonts w:ascii="Arial" w:hAnsi="Arial" w:cs="Arial"/>
+          <w:color w:val="BDC1C6"/>
+          <w:shd w:val="clear" w:color="auto" w:fill="202124"/>
+          <w:lang w:val="en-US"/>
+        </w:rPr>
+      </w:pPr>
+      <w:r>
+        <w:rPr>
+          <w:rFonts w:ascii="Arial" w:hAnsi="Arial" w:cs="Arial"/>
+          <w:color w:val="BDC1C6"/>
+          <w:shd w:val="clear" w:color="auto" w:fill="202124"/>
+          <w:lang w:val="en-US"/>
+        </w:rPr>
+        <w:t xml:space="preserve">We need to stage commit and push after </w:t>
+      </w:r>
+      <w:r>
+        <w:rPr>
+          <w:rFonts w:ascii="Arial" w:hAnsi="Arial" w:cs="Arial"/>
+          <w:color w:val="BDC1C6"/>
+          <w:shd w:val="clear" w:color="auto" w:fill="202124"/>
+          <w:lang w:val="en-US"/>
+        </w:rPr>
+        <w:t xml:space="preserve">reverting because we changed on our local machine but on </w:t>
+      </w:r>
+      <w:proofErr w:type="spellStart"/>
+      <w:r>
+        <w:rPr>
+          <w:rFonts w:ascii="Arial" w:hAnsi="Arial" w:cs="Arial"/>
+          <w:color w:val="BDC1C6"/>
+          <w:shd w:val="clear" w:color="auto" w:fill="202124"/>
+          <w:lang w:val="en-US"/>
+        </w:rPr>
+        <w:t>github</w:t>
+      </w:r>
+      <w:proofErr w:type="spellEnd"/>
+      <w:r>
+        <w:rPr>
+          <w:rFonts w:ascii="Arial" w:hAnsi="Arial" w:cs="Arial"/>
+          <w:color w:val="BDC1C6"/>
+          <w:shd w:val="clear" w:color="auto" w:fill="202124"/>
+          <w:lang w:val="en-US"/>
+        </w:rPr>
+        <w:t xml:space="preserve"> nothing changed so we need to publish the modifications by pushing the new file</w:t>
+      </w:r>
+      <w:r>
+        <w:rPr>
+          <w:rFonts w:ascii="Arial" w:hAnsi="Arial" w:cs="Arial"/>
+          <w:color w:val="BDC1C6"/>
+          <w:shd w:val="clear" w:color="auto" w:fill="202124"/>
+          <w:lang w:val="en-US"/>
+        </w:rPr>
+        <w:t xml:space="preserve"> as soon as we changed.</w:t>
+      </w:r>
+    </w:p>
+    <w:p>
+      <w:pPr>
+        <w:rPr>
           <w:color w:val="FFFFFF" w:themeColor="background1"/>
           <w:lang w:val="en-US"/>
         </w:rPr>
@@ -254,45 +311,7 @@
           <w:shd w:val="clear" w:color="auto" w:fill="202124"/>
           <w:lang w:val="en-US"/>
         </w:rPr>
-        <w:t xml:space="preserve">We need to stage commit and push after </w:t>
-      </w:r>
-      <w:r>
-        <w:rPr>
-          <w:rFonts w:ascii="Arial" w:hAnsi="Arial" w:cs="Arial"/>
-          <w:color w:val="BDC1C6"/>
-          <w:shd w:val="clear" w:color="auto" w:fill="202124"/>
-          <w:lang w:val="en-US"/>
-        </w:rPr>
-        <w:t xml:space="preserve">reverting because we changed on our local machine but on </w:t>
-      </w:r>
-      <w:proofErr w:type="spellStart"/>
-      <w:r>
-        <w:rPr>
-          <w:rFonts w:ascii="Arial" w:hAnsi="Arial" w:cs="Arial"/>
-          <w:color w:val="BDC1C6"/>
-          <w:shd w:val="clear" w:color="auto" w:fill="202124"/>
-          <w:lang w:val="en-US"/>
-        </w:rPr>
-        <w:t>github</w:t>
-      </w:r>
-      <w:proofErr w:type="spellEnd"/>
-      <w:r>
-        <w:rPr>
-          <w:rFonts w:ascii="Arial" w:hAnsi="Arial" w:cs="Arial"/>
-          <w:color w:val="BDC1C6"/>
-          <w:shd w:val="clear" w:color="auto" w:fill="202124"/>
-          <w:lang w:val="en-US"/>
-        </w:rPr>
-        <w:t xml:space="preserve"> nothing changed so we need to publish the modifications by pushing the new file</w:t>
-      </w:r>
-      <w:r>
-        <w:rPr>
-          <w:rFonts w:ascii="Arial" w:hAnsi="Arial" w:cs="Arial"/>
-          <w:color w:val="BDC1C6"/>
-          <w:shd w:val="clear" w:color="auto" w:fill="202124"/>
-          <w:lang w:val="en-US"/>
-        </w:rPr>
-        <w:t xml:space="preserve"> as soon as we changed.</w:t>
+        <w:t>I have 11 commits.</w:t>
       </w:r>
       <w:bookmarkStart w:id="0" w:name="_GoBack"/>
       <w:bookmarkEnd w:id="0"/>

</xml_diff>